<commit_message>
Updated notes from supervisor and schedule
</commit_message>
<xml_diff>
--- a/Notes superviseur.docx
+++ b/Notes superviseur.docx
@@ -2,6 +2,106 @@
 <file path=word/document.xml><?xml version="1.0" encoding="utf-8"?>
 <w:document xmlns:wpc="http://schemas.microsoft.com/office/word/2010/wordprocessingCanvas" xmlns:cx="http://schemas.microsoft.com/office/drawing/2014/chartex" xmlns:cx1="http://schemas.microsoft.com/office/drawing/2015/9/8/chartex" xmlns:cx2="http://schemas.microsoft.com/office/drawing/2015/10/21/chartex" xmlns:cx3="http://schemas.microsoft.com/office/drawing/2016/5/9/chartex" xmlns:cx4="http://schemas.microsoft.com/office/drawing/2016/5/10/chartex" xmlns:cx5="http://schemas.microsoft.com/office/drawing/2016/5/11/chartex" xmlns:cx6="http://schemas.microsoft.com/office/drawing/2016/5/12/chartex" xmlns:cx7="http://schemas.microsoft.com/office/drawing/2016/5/13/chartex" xmlns:cx8="http://schemas.microsoft.com/office/drawing/2016/5/14/chartex" xmlns:mc="http://schemas.openxmlformats.org/markup-compatibility/2006" xmlns:aink="http://schemas.microsoft.com/office/drawing/2016/ink" xmlns:am3d="http://schemas.microsoft.com/office/drawing/2017/model3d" xmlns:o="urn:schemas-microsoft-com:office:office" xmlns:r="http://schemas.openxmlformats.org/officeDocument/2006/relationships" xmlns:m="http://schemas.openxmlformats.org/officeDocument/2006/math" xmlns:v="urn:schemas-microsoft-com:vml" xmlns:wp14="http://schemas.microsoft.com/office/word/2010/wordprocessingDrawing" xmlns:wp="http://schemas.openxmlformats.org/drawingml/2006/wordprocessingDrawing" xmlns:w10="urn:schemas-microsoft-com:office:word" xmlns:w="http://schemas.openxmlformats.org/wordprocessingml/2006/main" xmlns:w14="http://schemas.microsoft.com/office/word/2010/wordml" xmlns:w15="http://schemas.microsoft.com/office/word/2012/wordml" xmlns:w16cid="http://schemas.microsoft.com/office/word/2016/wordml/cid" xmlns:w16se="http://schemas.microsoft.com/office/word/2015/wordml/symex" xmlns:wpg="http://schemas.microsoft.com/office/word/2010/wordprocessingGroup" xmlns:wpi="http://schemas.microsoft.com/office/word/2010/wordprocessingInk" xmlns:wne="http://schemas.microsoft.com/office/word/2006/wordml" xmlns:wps="http://schemas.microsoft.com/office/word/2010/wordprocessingShape" mc:Ignorable="w14 w15 w16se w16cid wp14">
   <w:body>
+    <w:p>
+      <w:pPr>
+        <w:rPr>
+          <w:lang w:val="en-US"/>
+        </w:rPr>
+      </w:pPr>
+      <w:r>
+        <w:rPr>
+          <w:lang w:val="en-US"/>
+        </w:rPr>
+        <w:t xml:space="preserve">A </w:t>
+      </w:r>
+      <w:r>
+        <w:rPr>
+          <w:lang w:val="en-US"/>
+        </w:rPr>
+        <w:t>16 janv</w:t>
+      </w:r>
+      <w:bookmarkStart w:id="0" w:name="_GoBack"/>
+      <w:bookmarkEnd w:id="0"/>
+    </w:p>
+    <w:p>
+      <w:pPr>
+        <w:rPr>
+          <w:lang w:val="en-US"/>
+        </w:rPr>
+      </w:pPr>
+      <w:r>
+        <w:rPr>
+          <w:lang w:val="en-US"/>
+        </w:rPr>
+        <w:t xml:space="preserve">B </w:t>
+      </w:r>
+      <w:r>
+        <w:rPr>
+          <w:lang w:val="en-US"/>
+        </w:rPr>
+        <w:t>28 jan</w:t>
+      </w:r>
+      <w:r>
+        <w:rPr>
+          <w:lang w:val="en-US"/>
+        </w:rPr>
+        <w:t>v</w:t>
+      </w:r>
+    </w:p>
+    <w:p>
+      <w:pPr>
+        <w:rPr>
+          <w:lang w:val="en-US"/>
+        </w:rPr>
+      </w:pPr>
+      <w:proofErr w:type="gramStart"/>
+      <w:r>
+        <w:rPr>
+          <w:lang w:val="en-US"/>
+        </w:rPr>
+        <w:t xml:space="preserve">C </w:t>
+      </w:r>
+      <w:r>
+        <w:rPr>
+          <w:lang w:val="en-US"/>
+        </w:rPr>
+        <w:t xml:space="preserve"> 11</w:t>
+      </w:r>
+      <w:proofErr w:type="gramEnd"/>
+      <w:r>
+        <w:rPr>
+          <w:lang w:val="en-US"/>
+        </w:rPr>
+        <w:t xml:space="preserve"> fev</w:t>
+      </w:r>
+    </w:p>
+    <w:p>
+      <w:pPr>
+        <w:rPr>
+          <w:lang w:val="en-US"/>
+        </w:rPr>
+      </w:pPr>
+      <w:proofErr w:type="gramStart"/>
+      <w:r>
+        <w:rPr>
+          <w:lang w:val="en-US"/>
+        </w:rPr>
+        <w:t xml:space="preserve">D </w:t>
+      </w:r>
+      <w:r>
+        <w:rPr>
+          <w:lang w:val="en-US"/>
+        </w:rPr>
+        <w:t xml:space="preserve"> 18</w:t>
+      </w:r>
+      <w:proofErr w:type="gramEnd"/>
+      <w:r>
+        <w:rPr>
+          <w:lang w:val="en-US"/>
+        </w:rPr>
+        <w:t xml:space="preserve"> fev</w:t>
+      </w:r>
+    </w:p>
     <w:p>
       <w:r>
         <w:rPr>
@@ -133,8 +233,6 @@
           </wp:inline>
         </w:drawing>
       </w:r>
-      <w:bookmarkStart w:id="0" w:name="_GoBack"/>
-      <w:bookmarkEnd w:id="0"/>
     </w:p>
     <w:sectPr>
       <w:pgSz w:w="12240" w:h="15840"/>
@@ -860,7 +958,7 @@
 </file>
 
 <file path=customXml/itemProps1.xml><?xml version="1.0" encoding="utf-8"?>
-<ds:datastoreItem xmlns:ds="http://schemas.openxmlformats.org/officeDocument/2006/customXml" ds:itemID="{058BDF2A-7B75-4295-A959-489046725D8F}">
+<ds:datastoreItem xmlns:ds="http://schemas.openxmlformats.org/officeDocument/2006/customXml" ds:itemID="{85197795-7F3E-4AA9-AB22-4B008929E080}">
   <ds:schemaRefs>
     <ds:schemaRef ds:uri="http://schemas.openxmlformats.org/officeDocument/2006/bibliography"/>
   </ds:schemaRefs>

</xml_diff>